<commit_message>
Further changes in Paste from Word and Google Docs docs and samples.
</commit_message>
<xml_diff>
--- a/docs/sdk/examples/assets/pfw/CKEditor4.PFW.Sample.Mixed_styles.docx
+++ b/docs/sdk/examples/assets/pfw/CKEditor4.PFW.Sample.Mixed_styles.docx
@@ -74,7 +74,6 @@
         </w:rPr>
         <w:t xml:space="preserve"> plugin in </w:t>
       </w:r>
-      <w:proofErr w:type="spellStart"/>
       <w:r>
         <w:rPr>
           <w:rStyle w:val="Heading1Char"/>
@@ -82,23 +81,13 @@
           <w:sz w:val="40"/>
           <w:szCs w:val="40"/>
         </w:rPr>
-        <w:t>CKEditor</w:t>
-      </w:r>
-      <w:proofErr w:type="spellEnd"/>
-      <w:r>
-        <w:rPr>
-          <w:rStyle w:val="Heading1Char"/>
-          <w:color w:val="00B0F0"/>
+        <w:t>CKEditor 4</w:t>
+      </w:r>
+      <w:r>
+        <w:rPr>
           <w:sz w:val="40"/>
           <w:szCs w:val="40"/>
         </w:rPr>
-        <w:t xml:space="preserve"> 4</w:t>
-      </w:r>
-      <w:r>
-        <w:rPr>
-          <w:sz w:val="40"/>
-          <w:szCs w:val="40"/>
-        </w:rPr>
         <w:t>.</w:t>
       </w:r>
     </w:p>
@@ -113,123 +102,82 @@
         <w:rPr>
           <w:color w:val="92D050"/>
         </w:rPr>
-        <w:t>Transforming Turn-Key Content</w:t>
+        <w:t>Preserving original formatting</w:t>
       </w:r>
     </w:p>
     <w:p>
       <w:pPr>
         <w:rPr>
           <w:i/>
+          <w:iCs/>
         </w:rPr>
       </w:pPr>
       <w:r>
         <w:rPr>
           <w:i/>
-        </w:rPr>
-        <w:t>Our initiative standard</w:t>
+          <w:iCs/>
+        </w:rPr>
+        <w:t xml:space="preserve">CKEditor 4 is famous for its best-in-class support for pasting from external applications </w:t>
       </w:r>
       <w:r>
         <w:rPr>
           <w:i/>
-        </w:rPr>
-        <w:t>izes a wide-ranging partnership. P</w:t>
+          <w:iCs/>
+          <w:u w:val="single"/>
+        </w:rPr>
+        <w:t xml:space="preserve">such as Google </w:t>
       </w:r>
       <w:r>
         <w:rPr>
           <w:i/>
-        </w:rPr>
-        <w:t xml:space="preserve">ursuing this route </w:t>
-      </w:r>
-      <w:r>
-        <w:rPr>
-          <w:i/>
-          <w:u w:val="single"/>
-        </w:rPr>
-        <w:t xml:space="preserve">will enable us to </w:t>
-      </w:r>
-      <w:r>
-        <w:rPr>
-          <w:i/>
+          <w:iCs/>
           <w:color w:val="00B050"/>
           <w:u w:val="single"/>
         </w:rPr>
-        <w:t>establish</w:t>
+        <w:t>Docs</w:t>
       </w:r>
       <w:r>
         <w:rPr>
           <w:i/>
-          <w:color w:val="00B050"/>
-        </w:rPr>
-        <w:t xml:space="preserve"> </w:t>
-      </w:r>
-      <w:r>
-        <w:rPr>
-          <w:i/>
-        </w:rPr>
-        <w:t>a</w:t>
-      </w:r>
-      <w:r>
-        <w:rPr>
-          <w:i/>
-        </w:rPr>
-        <w:t xml:space="preserve"> wide</w:t>
-      </w:r>
-      <w:r>
-        <w:rPr>
-          <w:i/>
-        </w:rPr>
-        <w:t xml:space="preserve"> range</w:t>
-      </w:r>
-      <w:r>
-        <w:rPr>
-          <w:i/>
-        </w:rPr>
-        <w:t xml:space="preserve"> </w:t>
-      </w:r>
-      <w:r>
-        <w:rPr>
-          <w:i/>
-        </w:rPr>
-        <w:t xml:space="preserve">of supply </w:t>
-      </w:r>
-      <w:r>
-        <w:rPr>
-          <w:i/>
-        </w:rPr>
-        <w:t>chains.</w:t>
+          <w:iCs/>
+        </w:rPr>
+        <w:t>, Microsoft Word and Excel.</w:t>
       </w:r>
     </w:p>
     <w:p>
       <w:r>
-        <w:t xml:space="preserve">Controlling should significantly </w:t>
-      </w:r>
-      <w:r>
-        <w:rPr>
-          <w:highlight w:val="blue"/>
-        </w:rPr>
-        <w:t>jump</w:t>
+        <w:t xml:space="preserve">What is extremely important, though, is that CKEditor 4 lets you </w:t>
+      </w:r>
+      <w:r>
+        <w:rPr>
+          <w:color w:val="FFFFFF" w:themeColor="background1"/>
+          <w:highlight w:val="darkBlue"/>
+        </w:rPr>
+        <w:t xml:space="preserve">preserve </w:t>
       </w:r>
       <w:r>
         <w:rPr>
           <w:color w:val="FF0000"/>
-          <w:highlight w:val="blue"/>
-        </w:rPr>
-        <w:t xml:space="preserve">-start </w:t>
+          <w:highlight w:val="darkBlue"/>
+        </w:rPr>
+        <w:t xml:space="preserve">the </w:t>
       </w:r>
       <w:r>
         <w:rPr>
           <w:b/>
+          <w:bCs/>
           <w:color w:val="FF0000"/>
-          <w:highlight w:val="blue"/>
-        </w:rPr>
-        <w:t>fine-</w:t>
+          <w:highlight w:val="darkBlue"/>
+        </w:rPr>
+        <w:t>author</w:t>
       </w:r>
       <w:r>
         <w:rPr>
           <w:b/>
+          <w:bCs/>
           <w:color w:val="FF0000"/>
         </w:rPr>
-        <w:t>grained</w:t>
+        <w:t>'s intentions</w:t>
       </w:r>
       <w:r>
         <w:rPr>
@@ -238,21 +186,16 @@
         <w:t xml:space="preserve"> </w:t>
       </w:r>
       <w:r>
-        <w:t>next steps</w:t>
-      </w:r>
-      <w:r>
-        <w:t xml:space="preserve">. As a result, the partners strengthen our decentralized, value-driven, on-message </w:t>
-      </w:r>
-      <w:r>
-        <w:t>and top-down forward planning</w:t>
-      </w:r>
-      <w:r>
-        <w:t>.</w:t>
-      </w:r>
-    </w:p>
-    <w:p>
-      <w:bookmarkStart w:id="0" w:name="_GoBack"/>
-      <w:bookmarkEnd w:id="0"/>
+        <w:t xml:space="preserve">by retaining the original structure and </w:t>
+      </w:r>
+      <w:proofErr w:type="gramStart"/>
+      <w:r>
+        <w:t>formatting, and</w:t>
+      </w:r>
+      <w:proofErr w:type="gramEnd"/>
+      <w:r>
+        <w:t xml:space="preserve"> adjusting it to the styles you are using in your WYSIWYG editor.</w:t>
+      </w:r>
     </w:p>
     <w:p>
       <w:pPr>
@@ -297,8 +240,8 @@
     <w:p>
       <w:pPr>
         <w:numPr>
-          <w:ilvl w:val="2"/>
-          <w:numId w:val="2"/>
+          <w:ilvl w:val="0"/>
+          <w:numId w:val="7"/>
         </w:numPr>
       </w:pPr>
       <w:r>
@@ -320,8 +263,8 @@
     <w:p>
       <w:pPr>
         <w:numPr>
-          <w:ilvl w:val="2"/>
-          <w:numId w:val="2"/>
+          <w:ilvl w:val="0"/>
+          <w:numId w:val="7"/>
         </w:numPr>
       </w:pPr>
       <w:r>
@@ -449,7 +392,7 @@
         <w:rPr>
           <w:rStyle w:val="Heading1Char"/>
         </w:rPr>
-        <w:t xml:space="preserve"> </w:t>
+        <w:br/>
       </w:r>
       <w:r>
         <w:rPr>
@@ -479,8 +422,8 @@
     <w:p>
       <w:pPr>
         <w:numPr>
-          <w:ilvl w:val="2"/>
-          <w:numId w:val="2"/>
+          <w:ilvl w:val="0"/>
+          <w:numId w:val="7"/>
         </w:numPr>
         <w:rPr>
           <w:rFonts w:ascii="Arial" w:hAnsi="Arial" w:cs="Arial"/>
@@ -539,17 +482,24 @@
           <w:sz w:val="32"/>
           <w:szCs w:val="32"/>
         </w:rPr>
-        <w:t xml:space="preserve"> in larger font</w:t>
-      </w:r>
-    </w:p>
-    <w:p>
-      <w:pPr>
-        <w:ind w:left="720"/>
+        <w:t xml:space="preserve"> in </w:t>
+      </w:r>
+      <w:r>
         <w:rPr>
           <w:sz w:val="32"/>
           <w:szCs w:val="32"/>
         </w:rPr>
-      </w:pPr>
+        <w:t xml:space="preserve">a </w:t>
+      </w:r>
+      <w:bookmarkStart w:id="0" w:name="_GoBack"/>
+      <w:bookmarkEnd w:id="0"/>
+      <w:r>
+        <w:rPr>
+          <w:sz w:val="32"/>
+          <w:szCs w:val="32"/>
+        </w:rPr>
+        <w:t>larger font</w:t>
+      </w:r>
     </w:p>
     <w:tbl>
       <w:tblPr>
@@ -586,7 +536,10 @@
           </w:tcPr>
           <w:p>
             <w:r>
-              <w:t>x\y</w:t>
+              <w:rPr>
+                <w:rFonts w:ascii="Calibri" w:hAnsi="Calibri" w:cs="Calibri"/>
+              </w:rPr>
+              <w:t>½</w:t>
             </w:r>
           </w:p>
         </w:tc>
@@ -1125,17 +1078,53 @@
           <w:p>
             <w:pPr>
               <w:spacing w:line="720" w:lineRule="auto"/>
+              <w:jc w:val="center"/>
             </w:pPr>
             <w:r>
-              <w:t>There’s some...</w:t>
-            </w:r>
-          </w:p>
-          <w:p>
-            <w:pPr>
-              <w:spacing w:line="720" w:lineRule="auto"/>
-            </w:pPr>
-            <w:r>
-              <w:t>...spacing here.</w:t>
+              <w:rPr>
+                <w:noProof/>
+              </w:rPr>
+              <w:drawing>
+                <wp:inline distT="0" distB="0" distL="0" distR="0" wp14:anchorId="4795D4D3" wp14:editId="38730F16">
+                  <wp:extent cx="1099595" cy="1099595"/>
+                  <wp:effectExtent l="0" t="0" r="5715" b="0"/>
+                  <wp:docPr id="1" name="Picture 1"/>
+                  <wp:cNvGraphicFramePr>
+                    <a:graphicFrameLocks xmlns:a="http://schemas.openxmlformats.org/drawingml/2006/main" noChangeAspect="1"/>
+                  </wp:cNvGraphicFramePr>
+                  <a:graphic xmlns:a="http://schemas.openxmlformats.org/drawingml/2006/main">
+                    <a:graphicData uri="http://schemas.openxmlformats.org/drawingml/2006/picture">
+                      <pic:pic xmlns:pic="http://schemas.openxmlformats.org/drawingml/2006/picture">
+                        <pic:nvPicPr>
+                          <pic:cNvPr id="1" name="cke4-icon.png"/>
+                          <pic:cNvPicPr/>
+                        </pic:nvPicPr>
+                        <pic:blipFill>
+                          <a:blip r:embed="rId5" cstate="print">
+                            <a:extLst>
+                              <a:ext uri="{28A0092B-C50C-407E-A947-70E740481C1C}">
+                                <a14:useLocalDpi xmlns:a14="http://schemas.microsoft.com/office/drawing/2010/main" val="0"/>
+                              </a:ext>
+                            </a:extLst>
+                          </a:blip>
+                          <a:stretch>
+                            <a:fillRect/>
+                          </a:stretch>
+                        </pic:blipFill>
+                        <pic:spPr>
+                          <a:xfrm>
+                            <a:off x="0" y="0"/>
+                            <a:ext cx="1122534" cy="1122534"/>
+                          </a:xfrm>
+                          <a:prstGeom prst="rect">
+                            <a:avLst/>
+                          </a:prstGeom>
+                        </pic:spPr>
+                      </pic:pic>
+                    </a:graphicData>
+                  </a:graphic>
+                </wp:inline>
+              </w:drawing>
             </w:r>
           </w:p>
         </w:tc>
@@ -1181,7 +1170,7 @@
         <v:path o:extrusionok="f" gradientshapeok="t" o:connecttype="rect"/>
         <o:lock v:ext="edit" aspectratio="t"/>
       </v:shapetype>
-      <v:shape id="_x0000_i1038" type="#_x0000_t75" style="width:11.3pt;height:11.3pt" o:bullet="t">
+      <v:shape id="_x0000_i1039" type="#_x0000_t75" style="width:10.95pt;height:10.95pt" o:bullet="t">
         <v:imagedata r:id="rId1" o:title="mso15"/>
       </v:shape>
     </w:pict>
@@ -1414,6 +1403,95 @@
     </w:lvl>
   </w:abstractNum>
   <w:abstractNum w:abstractNumId="2" w15:restartNumberingAfterBreak="0">
+    <w:nsid w:val="26BC3508"/>
+    <w:multiLevelType w:val="hybridMultilevel"/>
+    <w:tmpl w:val="5BB21260"/>
+    <w:lvl w:ilvl="0" w:tplc="13ECAF44">
+      <w:start w:val="1"/>
+      <w:numFmt w:val="decimal"/>
+      <w:lvlText w:val="%1.1.1"/>
+      <w:lvlJc w:val="right"/>
+      <w:pPr>
+        <w:ind w:left="2160" w:hanging="180"/>
+      </w:pPr>
+      <w:rPr>
+        <w:rFonts w:hint="default"/>
+      </w:rPr>
+    </w:lvl>
+    <w:lvl w:ilvl="1" w:tplc="08090019" w:tentative="1">
+      <w:start w:val="1"/>
+      <w:numFmt w:val="lowerLetter"/>
+      <w:lvlText w:val="%2."/>
+      <w:lvlJc w:val="left"/>
+      <w:pPr>
+        <w:ind w:left="1440" w:hanging="360"/>
+      </w:pPr>
+    </w:lvl>
+    <w:lvl w:ilvl="2" w:tplc="0809001B" w:tentative="1">
+      <w:start w:val="1"/>
+      <w:numFmt w:val="lowerRoman"/>
+      <w:lvlText w:val="%3."/>
+      <w:lvlJc w:val="right"/>
+      <w:pPr>
+        <w:ind w:left="2160" w:hanging="180"/>
+      </w:pPr>
+    </w:lvl>
+    <w:lvl w:ilvl="3" w:tplc="0809000F" w:tentative="1">
+      <w:start w:val="1"/>
+      <w:numFmt w:val="decimal"/>
+      <w:lvlText w:val="%4."/>
+      <w:lvlJc w:val="left"/>
+      <w:pPr>
+        <w:ind w:left="2880" w:hanging="360"/>
+      </w:pPr>
+    </w:lvl>
+    <w:lvl w:ilvl="4" w:tplc="08090019" w:tentative="1">
+      <w:start w:val="1"/>
+      <w:numFmt w:val="lowerLetter"/>
+      <w:lvlText w:val="%5."/>
+      <w:lvlJc w:val="left"/>
+      <w:pPr>
+        <w:ind w:left="3600" w:hanging="360"/>
+      </w:pPr>
+    </w:lvl>
+    <w:lvl w:ilvl="5" w:tplc="0809001B" w:tentative="1">
+      <w:start w:val="1"/>
+      <w:numFmt w:val="lowerRoman"/>
+      <w:lvlText w:val="%6."/>
+      <w:lvlJc w:val="right"/>
+      <w:pPr>
+        <w:ind w:left="4320" w:hanging="180"/>
+      </w:pPr>
+    </w:lvl>
+    <w:lvl w:ilvl="6" w:tplc="0809000F" w:tentative="1">
+      <w:start w:val="1"/>
+      <w:numFmt w:val="decimal"/>
+      <w:lvlText w:val="%7."/>
+      <w:lvlJc w:val="left"/>
+      <w:pPr>
+        <w:ind w:left="5040" w:hanging="360"/>
+      </w:pPr>
+    </w:lvl>
+    <w:lvl w:ilvl="7" w:tplc="08090019" w:tentative="1">
+      <w:start w:val="1"/>
+      <w:numFmt w:val="lowerLetter"/>
+      <w:lvlText w:val="%8."/>
+      <w:lvlJc w:val="left"/>
+      <w:pPr>
+        <w:ind w:left="5760" w:hanging="360"/>
+      </w:pPr>
+    </w:lvl>
+    <w:lvl w:ilvl="8" w:tplc="0809001B" w:tentative="1">
+      <w:start w:val="1"/>
+      <w:numFmt w:val="lowerRoman"/>
+      <w:lvlText w:val="%9."/>
+      <w:lvlJc w:val="right"/>
+      <w:pPr>
+        <w:ind w:left="6480" w:hanging="180"/>
+      </w:pPr>
+    </w:lvl>
+  </w:abstractNum>
+  <w:abstractNum w:abstractNumId="3" w15:restartNumberingAfterBreak="0">
     <w:nsid w:val="30A84C83"/>
     <w:multiLevelType w:val="hybridMultilevel"/>
     <w:tmpl w:val="5BE840A2"/>
@@ -1499,7 +1577,7 @@
       </w:pPr>
     </w:lvl>
   </w:abstractNum>
-  <w:abstractNum w:abstractNumId="3" w15:restartNumberingAfterBreak="0">
+  <w:abstractNum w:abstractNumId="4" w15:restartNumberingAfterBreak="0">
     <w:nsid w:val="349574AA"/>
     <w:multiLevelType w:val="hybridMultilevel"/>
     <w:tmpl w:val="5BE840A2"/>
@@ -1585,7 +1663,7 @@
       </w:pPr>
     </w:lvl>
   </w:abstractNum>
-  <w:abstractNum w:abstractNumId="4" w15:restartNumberingAfterBreak="0">
+  <w:abstractNum w:abstractNumId="5" w15:restartNumberingAfterBreak="0">
     <w:nsid w:val="4ED63763"/>
     <w:multiLevelType w:val="hybridMultilevel"/>
     <w:tmpl w:val="301E53E8"/>
@@ -1680,7 +1758,7 @@
       </w:pPr>
     </w:lvl>
   </w:abstractNum>
-  <w:abstractNum w:abstractNumId="5" w15:restartNumberingAfterBreak="0">
+  <w:abstractNum w:abstractNumId="6" w15:restartNumberingAfterBreak="0">
     <w:nsid w:val="5DA600D6"/>
     <w:multiLevelType w:val="hybridMultilevel"/>
     <w:tmpl w:val="75AA58CE"/>
@@ -1797,19 +1875,22 @@
     <w:abstractNumId w:val="0"/>
   </w:num>
   <w:num w:numId="2">
-    <w:abstractNumId w:val="4"/>
+    <w:abstractNumId w:val="5"/>
   </w:num>
   <w:num w:numId="3">
     <w:abstractNumId w:val="1"/>
   </w:num>
   <w:num w:numId="4">
-    <w:abstractNumId w:val="2"/>
+    <w:abstractNumId w:val="3"/>
   </w:num>
   <w:num w:numId="5">
-    <w:abstractNumId w:val="5"/>
+    <w:abstractNumId w:val="6"/>
   </w:num>
   <w:num w:numId="6">
-    <w:abstractNumId w:val="3"/>
+    <w:abstractNumId w:val="4"/>
+  </w:num>
+  <w:num w:numId="7">
+    <w:abstractNumId w:val="2"/>
   </w:num>
 </w:numbering>
 </file>
@@ -1831,7 +1912,7 @@
       </w:pPr>
     </w:pPrDefault>
   </w:docDefaults>
-  <w:latentStyles w:defLockedState="0" w:defUIPriority="99" w:defSemiHidden="0" w:defUnhideWhenUsed="0" w:defQFormat="0" w:count="376">
+  <w:latentStyles w:defLockedState="0" w:defUIPriority="99" w:defSemiHidden="0" w:defUnhideWhenUsed="0" w:defQFormat="0" w:count="377">
     <w:lsdException w:name="Normal" w:uiPriority="0" w:qFormat="1"/>
     <w:lsdException w:name="heading 1" w:uiPriority="9" w:qFormat="1"/>
     <w:lsdException w:name="heading 2" w:semiHidden="1" w:uiPriority="9" w:unhideWhenUsed="1" w:qFormat="1"/>
@@ -1937,7 +2018,6 @@
     <w:lsdException w:name="HTML Sample" w:semiHidden="1" w:unhideWhenUsed="1"/>
     <w:lsdException w:name="HTML Typewriter" w:semiHidden="1" w:unhideWhenUsed="1"/>
     <w:lsdException w:name="HTML Variable" w:semiHidden="1" w:unhideWhenUsed="1"/>
-    <w:lsdException w:name="Normal Table" w:semiHidden="1" w:unhideWhenUsed="1"/>
     <w:lsdException w:name="annotation subject" w:semiHidden="1" w:unhideWhenUsed="1"/>
     <w:lsdException w:name="No List" w:semiHidden="1" w:unhideWhenUsed="1"/>
     <w:lsdException w:name="Outline List 1" w:semiHidden="1" w:unhideWhenUsed="1"/>
@@ -1984,10 +2064,8 @@
     <w:lsdException w:name="Table Subtle 2" w:semiHidden="1" w:unhideWhenUsed="1"/>
     <w:lsdException w:name="Table Web 1" w:semiHidden="1" w:unhideWhenUsed="1"/>
     <w:lsdException w:name="Table Web 2" w:semiHidden="1" w:unhideWhenUsed="1"/>
-    <w:lsdException w:name="Table Web 3" w:semiHidden="1" w:unhideWhenUsed="1"/>
     <w:lsdException w:name="Balloon Text" w:semiHidden="1" w:unhideWhenUsed="1"/>
     <w:lsdException w:name="Table Grid" w:uiPriority="39"/>
-    <w:lsdException w:name="Table Theme" w:semiHidden="1" w:unhideWhenUsed="1"/>
     <w:lsdException w:name="Placeholder Text" w:semiHidden="1"/>
     <w:lsdException w:name="No Spacing" w:uiPriority="1" w:qFormat="1"/>
     <w:lsdException w:name="Light Shading" w:uiPriority="60"/>
@@ -2205,6 +2283,7 @@
     <w:lsdException w:name="List Table 7 Colorful Accent 6" w:uiPriority="52"/>
     <w:lsdException w:name="Mention" w:semiHidden="1" w:unhideWhenUsed="1"/>
     <w:lsdException w:name="Smart Hyperlink" w:semiHidden="1" w:unhideWhenUsed="1"/>
+    <w:lsdException w:name="Smart Link Error" w:semiHidden="1" w:unhideWhenUsed="1"/>
   </w:latentStyles>
   <w:style w:type="paragraph" w:default="1" w:styleId="Normal">
     <w:name w:val="Normal"/>
@@ -2261,7 +2340,6 @@
   <w:style w:type="character" w:default="1" w:styleId="DefaultParagraphFont">
     <w:name w:val="Default Paragraph Font"/>
     <w:uiPriority w:val="1"/>
-    <w:semiHidden/>
     <w:unhideWhenUsed/>
   </w:style>
   <w:style w:type="table" w:default="1" w:styleId="TableNormal">

</xml_diff>

<commit_message>
Paste from Word sample fixed.
</commit_message>
<xml_diff>
--- a/docs/sdk/examples/assets/pfw/CKEditor4.PFW.Sample.Mixed_styles.docx
+++ b/docs/sdk/examples/assets/pfw/CKEditor4.PFW.Sample.Mixed_styles.docx
@@ -240,90 +240,93 @@
     <w:p>
       <w:pPr>
         <w:numPr>
-          <w:ilvl w:val="0"/>
-          <w:numId w:val="7"/>
+          <w:ilvl w:val="2"/>
+          <w:numId w:val="2"/>
         </w:numPr>
-      </w:pPr>
-      <w:r>
-        <w:rPr>
+        <w:rPr>
+          <w:bCs/>
+          <w:i/>
+        </w:rPr>
+      </w:pPr>
+      <w:r>
+        <w:rPr>
+          <w:bCs/>
           <w:u w:val="single"/>
         </w:rPr>
         <w:t xml:space="preserve">Item </w:t>
       </w:r>
       <w:r>
         <w:rPr>
+          <w:bCs/>
           <w:u w:val="single"/>
         </w:rPr>
         <w:t>Thr</w:t>
       </w:r>
       <w:r>
+        <w:rPr>
+          <w:bCs/>
+        </w:rPr>
         <w:t>ee</w:t>
       </w:r>
     </w:p>
     <w:p>
       <w:pPr>
         <w:numPr>
-          <w:ilvl w:val="0"/>
-          <w:numId w:val="7"/>
+          <w:ilvl w:val="2"/>
+          <w:numId w:val="2"/>
         </w:numPr>
-      </w:pPr>
-      <w:r>
-        <w:rPr>
+        <w:rPr>
+          <w:bCs/>
+          <w:i/>
+        </w:rPr>
+      </w:pPr>
+      <w:r>
+        <w:rPr>
+          <w:bCs/>
           <w:strike/>
         </w:rPr>
         <w:t xml:space="preserve">Item </w:t>
       </w:r>
       <w:r>
         <w:rPr>
+          <w:bCs/>
           <w:strike/>
         </w:rPr>
         <w:t>Four</w:t>
       </w:r>
       <w:r>
         <w:rPr>
+          <w:bCs/>
           <w:strike/>
         </w:rPr>
         <w:t>:</w:t>
       </w:r>
       <w:r>
         <w:rPr>
+          <w:bCs/>
           <w:strike/>
         </w:rPr>
         <w:t xml:space="preserve"> </w:t>
       </w:r>
       <w:r>
         <w:rPr>
+          <w:bCs/>
           <w:strike/>
         </w:rPr>
         <w:t xml:space="preserve">A </w:t>
       </w:r>
       <w:r>
         <w:rPr>
+          <w:bCs/>
           <w:strike/>
           <w:color w:val="5B9BD5" w:themeColor="accent1"/>
           <w:highlight w:val="yellow"/>
         </w:rPr>
-        <w:t xml:space="preserve">line </w:t>
-      </w:r>
-      <w:r>
-        <w:rPr>
-          <w:b/>
-          <w:strike/>
-          <w:color w:val="5B9BD5" w:themeColor="accent1"/>
-          <w:highlight w:val="yellow"/>
-        </w:rPr>
-        <w:t>with</w:t>
-      </w:r>
-      <w:r>
-        <w:rPr>
-          <w:strike/>
-          <w:color w:val="5B9BD5" w:themeColor="accent1"/>
-          <w:highlight w:val="yellow"/>
-        </w:rPr>
-        <w:t xml:space="preserve"> </w:t>
-      </w:r>
-      <w:r>
-        <w:rPr>
+        <w:t xml:space="preserve">line with </w:t>
+      </w:r>
+      <w:r>
+        <w:rPr>
+          <w:bCs/>
           <w:strike/>
           <w:color w:val="5B9BD5" w:themeColor="accent1"/>
           <w:highlight w:val="yellow"/>
@@ -333,6 +336,7 @@
       </w:r>
       <w:r>
         <w:rPr>
+          <w:bCs/>
           <w:strike/>
           <w:color w:val="5B9BD5" w:themeColor="accent1"/>
           <w:highlight w:val="yellow"/>
@@ -341,6 +345,7 @@
       </w:r>
       <w:r>
         <w:rPr>
+          <w:bCs/>
           <w:strike/>
           <w:color w:val="5B9BD5" w:themeColor="accent1"/>
           <w:highlight w:val="yellow"/>
@@ -349,104 +354,150 @@
       </w:r>
       <w:r>
         <w:rPr>
+          <w:bCs/>
           <w:color w:val="5B9BD5" w:themeColor="accent1"/>
           <w:highlight w:val="yellow"/>
         </w:rPr>
         <w:t xml:space="preserve"> text</w:t>
       </w:r>
       <w:r>
+        <w:rPr>
+          <w:bCs/>
+        </w:rPr>
         <w:t xml:space="preserve"> </w:t>
       </w:r>
       <w:r>
+        <w:rPr>
+          <w:bCs/>
+        </w:rPr>
         <w:t>that</w:t>
       </w:r>
       <w:r>
+        <w:rPr>
+          <w:bCs/>
+        </w:rPr>
         <w:t xml:space="preserve"> moves to </w:t>
       </w:r>
       <w:r>
         <w:rPr>
+          <w:bCs/>
           <w:i/>
           <w:iCs/>
         </w:rPr>
         <w:t>the</w:t>
       </w:r>
       <w:r>
+        <w:rPr>
+          <w:bCs/>
+        </w:rPr>
         <w:t xml:space="preserve"> </w:t>
       </w:r>
       <w:r>
+        <w:rPr>
+          <w:bCs/>
+        </w:rPr>
         <w:t xml:space="preserve">next </w:t>
       </w:r>
       <w:r>
         <w:rPr>
           <w:rStyle w:val="Heading1Char"/>
+          <w:bCs/>
         </w:rPr>
         <w:t>line</w:t>
       </w:r>
       <w:r>
         <w:rPr>
           <w:rStyle w:val="Heading1Char"/>
+          <w:bCs/>
         </w:rPr>
         <w:t>.</w:t>
       </w:r>
       <w:r>
         <w:rPr>
           <w:rStyle w:val="Heading1Char"/>
+          <w:bCs/>
         </w:rPr>
         <w:br/>
       </w:r>
       <w:r>
         <w:rPr>
           <w:rStyle w:val="Heading1Char"/>
+          <w:bCs/>
         </w:rPr>
         <w:t>L</w:t>
       </w:r>
       <w:r>
         <w:rPr>
           <w:rStyle w:val="Heading1Char"/>
-        </w:rPr>
-        <w:t>et’s</w:t>
-      </w:r>
-      <w:r>
+          <w:bCs/>
+        </w:rPr>
+        <w:t>e</w:t>
+      </w:r>
+      <w:bookmarkStart w:id="0" w:name="_GoBack"/>
+      <w:bookmarkEnd w:id="0"/>
+      <w:r>
+        <w:rPr>
+          <w:rStyle w:val="Heading1Char"/>
+          <w:bCs/>
+        </w:rPr>
+        <w:t>t’s</w:t>
+      </w:r>
+      <w:r>
+        <w:rPr>
+          <w:bCs/>
+        </w:rPr>
         <w:t xml:space="preserve"> see </w:t>
       </w:r>
       <w:r>
+        <w:rPr>
+          <w:bCs/>
+        </w:rPr>
         <w:t>if</w:t>
       </w:r>
       <w:r>
+        <w:rPr>
+          <w:bCs/>
+        </w:rPr>
         <w:t xml:space="preserve"> the list gets displayed properly</w:t>
       </w:r>
       <w:r>
+        <w:rPr>
+          <w:bCs/>
+        </w:rPr>
         <w:t>!</w:t>
       </w:r>
     </w:p>
     <w:p>
       <w:pPr>
         <w:numPr>
-          <w:ilvl w:val="0"/>
-          <w:numId w:val="7"/>
+          <w:ilvl w:val="2"/>
+          <w:numId w:val="2"/>
         </w:numPr>
         <w:rPr>
+          <w:bCs/>
+          <w:i/>
+        </w:rPr>
+      </w:pPr>
+      <w:r>
+        <w:rPr>
           <w:rFonts w:ascii="Arial" w:hAnsi="Arial" w:cs="Arial"/>
+          <w:bCs/>
           <w:color w:val="7030A0"/>
         </w:rPr>
-      </w:pPr>
+        <w:t xml:space="preserve">Item </w:t>
+      </w:r>
       <w:r>
         <w:rPr>
           <w:rFonts w:ascii="Arial" w:hAnsi="Arial" w:cs="Arial"/>
+          <w:bCs/>
           <w:color w:val="7030A0"/>
         </w:rPr>
-        <w:t xml:space="preserve">Item </w:t>
+        <w:t>Five</w:t>
       </w:r>
       <w:r>
         <w:rPr>
           <w:rFonts w:ascii="Arial" w:hAnsi="Arial" w:cs="Arial"/>
-          <w:color w:val="7030A0"/>
-        </w:rPr>
-        <w:t>Five</w:t>
-      </w:r>
-      <w:r>
-        <w:rPr>
-          <w:rFonts w:ascii="Arial" w:hAnsi="Arial" w:cs="Arial"/>
+          <w:bCs/>
           <w:color w:val="7030A0"/>
         </w:rPr>
         <w:t xml:space="preserve"> in color and Arial font</w:t>
@@ -459,40 +510,38 @@
           <w:numId w:val="2"/>
         </w:numPr>
         <w:rPr>
+          <w:b/>
+          <w:i/>
+        </w:rPr>
+      </w:pPr>
+      <w:r>
+        <w:rPr>
           <w:sz w:val="32"/>
           <w:szCs w:val="32"/>
         </w:rPr>
-      </w:pPr>
+        <w:t xml:space="preserve">Item </w:t>
+      </w:r>
       <w:r>
         <w:rPr>
           <w:sz w:val="32"/>
           <w:szCs w:val="32"/>
         </w:rPr>
-        <w:t xml:space="preserve">Item </w:t>
+        <w:t>Six</w:t>
       </w:r>
       <w:r>
         <w:rPr>
           <w:sz w:val="32"/>
           <w:szCs w:val="32"/>
         </w:rPr>
-        <w:t>Six</w:t>
+        <w:t xml:space="preserve"> in </w:t>
       </w:r>
       <w:r>
         <w:rPr>
           <w:sz w:val="32"/>
           <w:szCs w:val="32"/>
         </w:rPr>
-        <w:t xml:space="preserve"> in </w:t>
-      </w:r>
-      <w:r>
-        <w:rPr>
-          <w:sz w:val="32"/>
-          <w:szCs w:val="32"/>
-        </w:rPr>
         <w:t xml:space="preserve">a </w:t>
       </w:r>
-      <w:bookmarkStart w:id="0" w:name="_GoBack"/>
-      <w:bookmarkEnd w:id="0"/>
       <w:r>
         <w:rPr>
           <w:sz w:val="32"/>
@@ -1170,7 +1219,7 @@
         <v:path o:extrusionok="f" gradientshapeok="t" o:connecttype="rect"/>
         <o:lock v:ext="edit" aspectratio="t"/>
       </v:shapetype>
-      <v:shape id="_x0000_i1039" type="#_x0000_t75" style="width:10.95pt;height:10.95pt" o:bullet="t">
+      <v:shape id="_x0000_i1044" type="#_x0000_t75" style="width:10.95pt;height:10.95pt" o:bullet="t">
         <v:imagedata r:id="rId1" o:title="mso15"/>
       </v:shape>
     </w:pict>
@@ -1412,7 +1461,7 @@
       <w:lvlText w:val="%1.1.1"/>
       <w:lvlJc w:val="right"/>
       <w:pPr>
-        <w:ind w:left="2160" w:hanging="180"/>
+        <w:ind w:left="180" w:hanging="180"/>
       </w:pPr>
       <w:rPr>
         <w:rFonts w:hint="default"/>
@@ -1424,7 +1473,7 @@
       <w:lvlText w:val="%2."/>
       <w:lvlJc w:val="left"/>
       <w:pPr>
-        <w:ind w:left="1440" w:hanging="360"/>
+        <w:ind w:left="-540" w:hanging="360"/>
       </w:pPr>
     </w:lvl>
     <w:lvl w:ilvl="2" w:tplc="0809001B" w:tentative="1">
@@ -1433,7 +1482,7 @@
       <w:lvlText w:val="%3."/>
       <w:lvlJc w:val="right"/>
       <w:pPr>
-        <w:ind w:left="2160" w:hanging="180"/>
+        <w:ind w:left="180" w:hanging="180"/>
       </w:pPr>
     </w:lvl>
     <w:lvl w:ilvl="3" w:tplc="0809000F" w:tentative="1">
@@ -1442,7 +1491,7 @@
       <w:lvlText w:val="%4."/>
       <w:lvlJc w:val="left"/>
       <w:pPr>
-        <w:ind w:left="2880" w:hanging="360"/>
+        <w:ind w:left="900" w:hanging="360"/>
       </w:pPr>
     </w:lvl>
     <w:lvl w:ilvl="4" w:tplc="08090019" w:tentative="1">
@@ -1451,7 +1500,7 @@
       <w:lvlText w:val="%5."/>
       <w:lvlJc w:val="left"/>
       <w:pPr>
-        <w:ind w:left="3600" w:hanging="360"/>
+        <w:ind w:left="1620" w:hanging="360"/>
       </w:pPr>
     </w:lvl>
     <w:lvl w:ilvl="5" w:tplc="0809001B" w:tentative="1">
@@ -1460,7 +1509,7 @@
       <w:lvlText w:val="%6."/>
       <w:lvlJc w:val="right"/>
       <w:pPr>
-        <w:ind w:left="4320" w:hanging="180"/>
+        <w:ind w:left="2340" w:hanging="180"/>
       </w:pPr>
     </w:lvl>
     <w:lvl w:ilvl="6" w:tplc="0809000F" w:tentative="1">
@@ -1469,7 +1518,7 @@
       <w:lvlText w:val="%7."/>
       <w:lvlJc w:val="left"/>
       <w:pPr>
-        <w:ind w:left="5040" w:hanging="360"/>
+        <w:ind w:left="3060" w:hanging="360"/>
       </w:pPr>
     </w:lvl>
     <w:lvl w:ilvl="7" w:tplc="08090019" w:tentative="1">
@@ -1478,7 +1527,7 @@
       <w:lvlText w:val="%8."/>
       <w:lvlJc w:val="left"/>
       <w:pPr>
-        <w:ind w:left="5760" w:hanging="360"/>
+        <w:ind w:left="3780" w:hanging="360"/>
       </w:pPr>
     </w:lvl>
     <w:lvl w:ilvl="8" w:tplc="0809001B" w:tentative="1">
@@ -1487,7 +1536,7 @@
       <w:lvlText w:val="%9."/>
       <w:lvlJc w:val="right"/>
       <w:pPr>
-        <w:ind w:left="6480" w:hanging="180"/>
+        <w:ind w:left="4500" w:hanging="180"/>
       </w:pPr>
     </w:lvl>
   </w:abstractNum>
@@ -2018,6 +2067,7 @@
     <w:lsdException w:name="HTML Sample" w:semiHidden="1" w:unhideWhenUsed="1"/>
     <w:lsdException w:name="HTML Typewriter" w:semiHidden="1" w:unhideWhenUsed="1"/>
     <w:lsdException w:name="HTML Variable" w:semiHidden="1" w:unhideWhenUsed="1"/>
+    <w:lsdException w:name="Normal Table" w:semiHidden="1" w:unhideWhenUsed="1"/>
     <w:lsdException w:name="annotation subject" w:semiHidden="1" w:unhideWhenUsed="1"/>
     <w:lsdException w:name="No List" w:semiHidden="1" w:unhideWhenUsed="1"/>
     <w:lsdException w:name="Outline List 1" w:semiHidden="1" w:unhideWhenUsed="1"/>
@@ -2064,8 +2114,10 @@
     <w:lsdException w:name="Table Subtle 2" w:semiHidden="1" w:unhideWhenUsed="1"/>
     <w:lsdException w:name="Table Web 1" w:semiHidden="1" w:unhideWhenUsed="1"/>
     <w:lsdException w:name="Table Web 2" w:semiHidden="1" w:unhideWhenUsed="1"/>
+    <w:lsdException w:name="Table Web 3" w:semiHidden="1" w:unhideWhenUsed="1"/>
     <w:lsdException w:name="Balloon Text" w:semiHidden="1" w:unhideWhenUsed="1"/>
     <w:lsdException w:name="Table Grid" w:uiPriority="39"/>
+    <w:lsdException w:name="Table Theme" w:semiHidden="1" w:unhideWhenUsed="1"/>
     <w:lsdException w:name="Placeholder Text" w:semiHidden="1"/>
     <w:lsdException w:name="No Spacing" w:uiPriority="1" w:qFormat="1"/>
     <w:lsdException w:name="Light Shading" w:uiPriority="60"/>
@@ -2340,6 +2392,7 @@
   <w:style w:type="character" w:default="1" w:styleId="DefaultParagraphFont">
     <w:name w:val="Default Paragraph Font"/>
     <w:uiPriority w:val="1"/>
+    <w:semiHidden/>
     <w:unhideWhenUsed/>
   </w:style>
   <w:style w:type="table" w:default="1" w:styleId="TableNormal">

</xml_diff>

<commit_message>
Further changes in Paste from Google Docs and Word samples and docs.
</commit_message>
<xml_diff>
--- a/docs/sdk/examples/assets/pfw/CKEditor4.PFW.Sample.Mixed_styles.docx
+++ b/docs/sdk/examples/assets/pfw/CKEditor4.PFW.Sample.Mixed_styles.docx
@@ -186,15 +186,7 @@
         <w:t xml:space="preserve"> </w:t>
       </w:r>
       <w:r>
-        <w:t xml:space="preserve">by retaining the original structure and </w:t>
-      </w:r>
-      <w:proofErr w:type="gramStart"/>
-      <w:r>
-        <w:t>formatting, and</w:t>
-      </w:r>
-      <w:proofErr w:type="gramEnd"/>
-      <w:r>
-        <w:t xml:space="preserve"> adjusting it to the styles you are using in your WYSIWYG editor.</w:t>
+        <w:t>by retaining the original structure and formatting, and adjusting it to the styles you are using in your WYSIWYG editor.</w:t>
       </w:r>
     </w:p>
     <w:p>
@@ -431,16 +423,7 @@
           <w:rStyle w:val="Heading1Char"/>
           <w:bCs/>
         </w:rPr>
-        <w:t>e</w:t>
-      </w:r>
-      <w:bookmarkStart w:id="0" w:name="_GoBack"/>
-      <w:bookmarkEnd w:id="0"/>
-      <w:r>
-        <w:rPr>
-          <w:rStyle w:val="Heading1Char"/>
-          <w:bCs/>
-        </w:rPr>
-        <w:t>t’s</w:t>
+        <w:t>et’s</w:t>
       </w:r>
       <w:r>
         <w:rPr>
@@ -1134,10 +1117,10 @@
                 <w:noProof/>
               </w:rPr>
               <w:drawing>
-                <wp:inline distT="0" distB="0" distL="0" distR="0" wp14:anchorId="4795D4D3" wp14:editId="38730F16">
-                  <wp:extent cx="1099595" cy="1099595"/>
-                  <wp:effectExtent l="0" t="0" r="5715" b="0"/>
-                  <wp:docPr id="1" name="Picture 1"/>
+                <wp:inline distT="0" distB="0" distL="0" distR="0" wp14:anchorId="592A2753" wp14:editId="6E38C4A6">
+                  <wp:extent cx="1270000" cy="1270000"/>
+                  <wp:effectExtent l="0" t="0" r="0" b="0"/>
+                  <wp:docPr id="4" name="Picture 4"/>
                   <wp:cNvGraphicFramePr>
                     <a:graphicFrameLocks xmlns:a="http://schemas.openxmlformats.org/drawingml/2006/main" noChangeAspect="1"/>
                   </wp:cNvGraphicFramePr>
@@ -1145,11 +1128,11 @@
                     <a:graphicData uri="http://schemas.openxmlformats.org/drawingml/2006/picture">
                       <pic:pic xmlns:pic="http://schemas.openxmlformats.org/drawingml/2006/picture">
                         <pic:nvPicPr>
-                          <pic:cNvPr id="1" name="cke4-icon.png"/>
+                          <pic:cNvPr id="4" name="ckeditor4-logo.png"/>
                           <pic:cNvPicPr/>
                         </pic:nvPicPr>
                         <pic:blipFill>
-                          <a:blip r:embed="rId5" cstate="print">
+                          <a:blip r:embed="rId5">
                             <a:extLst>
                               <a:ext uri="{28A0092B-C50C-407E-A947-70E740481C1C}">
                                 <a14:useLocalDpi xmlns:a14="http://schemas.microsoft.com/office/drawing/2010/main" val="0"/>
@@ -1163,7 +1146,7 @@
                         <pic:spPr>
                           <a:xfrm>
                             <a:off x="0" y="0"/>
-                            <a:ext cx="1122534" cy="1122534"/>
+                            <a:ext cx="1270000" cy="1270000"/>
                           </a:xfrm>
                           <a:prstGeom prst="rect">
                             <a:avLst/>
@@ -1185,6 +1168,8 @@
           <w:lang w:val="en-GB"/>
         </w:rPr>
       </w:pPr>
+      <w:bookmarkStart w:id="0" w:name="_GoBack"/>
+      <w:bookmarkEnd w:id="0"/>
     </w:p>
     <w:sectPr>
       <w:pgSz w:w="12240" w:h="15840"/>
@@ -1219,7 +1204,7 @@
         <v:path o:extrusionok="f" gradientshapeok="t" o:connecttype="rect"/>
         <o:lock v:ext="edit" aspectratio="t"/>
       </v:shapetype>
-      <v:shape id="_x0000_i1044" type="#_x0000_t75" style="width:10.95pt;height:10.95pt" o:bullet="t">
+      <v:shape id="_x0000_i1051" type="#_x0000_t75" style="width:11pt;height:11pt" o:bullet="t">
         <v:imagedata r:id="rId1" o:title="mso15"/>
       </v:shape>
     </w:pict>

</xml_diff>